<commit_message>
updated writeup and readme for public repo
</commit_message>
<xml_diff>
--- a/Writeup.docx
+++ b/Writeup.docx
@@ -107,8 +107,28 @@
           <w:sz w:val="36"/>
           <w:szCs w:val="36"/>
         </w:rPr>
-        <w:t>Rob Colleran: rjc59</w:t>
-      </w:r>
+        <w:t xml:space="preserve">Rob </w:t>
+      </w:r>
+      <w:proofErr w:type="spellStart"/>
+      <w:r>
+        <w:rPr>
+          <w:rFonts w:ascii="Times New Roman" w:hAnsi="Times New Roman" w:cs="Times New Roman"/>
+          <w:sz w:val="36"/>
+          <w:szCs w:val="36"/>
+        </w:rPr>
+        <w:t>Colleran</w:t>
+      </w:r>
+      <w:proofErr w:type="spellEnd"/>
+      <w:r>
+        <w:rPr>
+          <w:rFonts w:ascii="Times New Roman" w:hAnsi="Times New Roman" w:cs="Times New Roman"/>
+          <w:sz w:val="36"/>
+          <w:szCs w:val="36"/>
+        </w:rPr>
+        <w:t>: rjc59</w:t>
+      </w:r>
+      <w:bookmarkStart w:id="0" w:name="_GoBack"/>
+      <w:bookmarkEnd w:id="0"/>
     </w:p>
     <w:p>
       <w:pPr>
@@ -125,29 +145,17 @@
           <w:sz w:val="36"/>
           <w:szCs w:val="36"/>
         </w:rPr>
-        <w:t>CS 1632 – DELIVERABLE 6: Testing Strategy for RPN++</w:t>
-      </w:r>
-    </w:p>
-    <w:p>
-      <w:pPr>
-        <w:jc w:val="center"/>
-        <w:rPr>
-          <w:rFonts w:ascii="Times New Roman" w:hAnsi="Times New Roman" w:cs="Times New Roman"/>
-          <w:sz w:val="36"/>
-          <w:szCs w:val="36"/>
-        </w:rPr>
-      </w:pPr>
-      <w:hyperlink r:id="rId4" w:history="1">
-        <w:r>
-          <w:rPr>
-            <w:rStyle w:val="Hyperlink"/>
-            <w:rFonts w:ascii="Times New Roman" w:hAnsi="Times New Roman" w:cs="Times New Roman"/>
-            <w:sz w:val="36"/>
-            <w:szCs w:val="36"/>
-          </w:rPr>
-          <w:t>https://github.com/rjc59/CS1632_DELIVERABLE6_RPN</w:t>
-        </w:r>
-      </w:hyperlink>
+        <w:t>Testing Strategy for RPN++</w:t>
+      </w:r>
+    </w:p>
+    <w:p>
+      <w:pPr>
+        <w:rPr>
+          <w:rFonts w:ascii="Times New Roman" w:hAnsi="Times New Roman" w:cs="Times New Roman"/>
+          <w:sz w:val="36"/>
+          <w:szCs w:val="36"/>
+        </w:rPr>
+      </w:pPr>
     </w:p>
     <w:p>
       <w:pPr>
@@ -483,7 +491,25 @@
           <w:sz w:val="24"/>
           <w:szCs w:val="24"/>
         </w:rPr>
-        <w:t xml:space="preserve"> a is an uninitialized variable, the error message “</w:t>
+        <w:t xml:space="preserve"> </w:t>
+      </w:r>
+      <w:proofErr w:type="gramStart"/>
+      <w:r>
+        <w:rPr>
+          <w:rFonts w:ascii="Times New Roman" w:hAnsi="Times New Roman" w:cs="Times New Roman"/>
+          <w:sz w:val="24"/>
+          <w:szCs w:val="24"/>
+        </w:rPr>
+        <w:t>a is</w:t>
+      </w:r>
+      <w:proofErr w:type="gramEnd"/>
+      <w:r>
+        <w:rPr>
+          <w:rFonts w:ascii="Times New Roman" w:hAnsi="Times New Roman" w:cs="Times New Roman"/>
+          <w:sz w:val="24"/>
+          <w:szCs w:val="24"/>
+        </w:rPr>
+        <w:t xml:space="preserve"> an uninitialized variable, the error message “</w:t>
       </w:r>
       <w:r>
         <w:rPr>
@@ -507,7 +533,25 @@
           <w:sz w:val="24"/>
           <w:szCs w:val="24"/>
         </w:rPr>
-        <w:t>these are both valid errors in this case (as a is neither an initialized variable nor a valid keyword), and the requirements state that</w:t>
+        <w:t xml:space="preserve">these are both valid errors in this case (as </w:t>
+      </w:r>
+      <w:proofErr w:type="gramStart"/>
+      <w:r>
+        <w:rPr>
+          <w:rFonts w:ascii="Times New Roman" w:hAnsi="Times New Roman" w:cs="Times New Roman"/>
+          <w:sz w:val="24"/>
+          <w:szCs w:val="24"/>
+        </w:rPr>
+        <w:t>a is</w:t>
+      </w:r>
+      <w:proofErr w:type="gramEnd"/>
+      <w:r>
+        <w:rPr>
+          <w:rFonts w:ascii="Times New Roman" w:hAnsi="Times New Roman" w:cs="Times New Roman"/>
+          <w:sz w:val="24"/>
+          <w:szCs w:val="24"/>
+        </w:rPr>
+        <w:t xml:space="preserve"> neither an initialized variable nor a valid keyword), and the requirements state that</w:t>
       </w:r>
       <w:r>
         <w:rPr>
@@ -565,7 +609,25 @@
           <w:sz w:val="24"/>
           <w:szCs w:val="24"/>
         </w:rPr>
-        <w:t xml:space="preserve"> testing. The program took 240 ms (measured with Measure-Command) to run on a file with 240 lines of assignment and addition commands, and this is acceptable performance. </w:t>
+        <w:t xml:space="preserve"> testing. The program took 240 </w:t>
+      </w:r>
+      <w:proofErr w:type="spellStart"/>
+      <w:r>
+        <w:rPr>
+          <w:rFonts w:ascii="Times New Roman" w:hAnsi="Times New Roman" w:cs="Times New Roman"/>
+          <w:sz w:val="24"/>
+          <w:szCs w:val="24"/>
+        </w:rPr>
+        <w:t>ms</w:t>
+      </w:r>
+      <w:proofErr w:type="spellEnd"/>
+      <w:r>
+        <w:rPr>
+          <w:rFonts w:ascii="Times New Roman" w:hAnsi="Times New Roman" w:cs="Times New Roman"/>
+          <w:sz w:val="24"/>
+          <w:szCs w:val="24"/>
+        </w:rPr>
+        <w:t xml:space="preserve"> (measured with Measure-Command) to run on a file with 240 lines of assignment and addition commands, and this is acceptable performance. </w:t>
       </w:r>
     </w:p>
     <w:p>
@@ -691,23 +753,7 @@
           <w:sz w:val="24"/>
           <w:szCs w:val="24"/>
         </w:rPr>
-        <w:t xml:space="preserve">I wrote mostly unit tests to verify that the methods implementing the core functionality worked correctly and handled errors. I did this because catching errors in my code at a lower level would make developing the more user-facing aspects easier. I knew that most errors could be detected during the evaluation of an RPN expression, by lower level methods that had already been tested. Therefore, </w:t>
-      </w:r>
-      <w:r>
-        <w:rPr>
-          <w:rFonts w:ascii="Times New Roman" w:hAnsi="Times New Roman" w:cs="Times New Roman"/>
-          <w:sz w:val="24"/>
-          <w:szCs w:val="24"/>
-        </w:rPr>
-        <w:t>while coding the user input/output aspects</w:t>
-      </w:r>
-      <w:r>
-        <w:rPr>
-          <w:rFonts w:ascii="Times New Roman" w:hAnsi="Times New Roman" w:cs="Times New Roman"/>
-          <w:sz w:val="24"/>
-          <w:szCs w:val="24"/>
-        </w:rPr>
-        <w:t xml:space="preserve">, I just had to rescue from any errors I knew could be raised by those methods that had already been implemented. Unit testing accounted for 85% </w:t>
+        <w:t xml:space="preserve">I wrote mostly unit tests to verify that the methods implementing the core functionality worked correctly and handled errors. I did this because catching errors in my code at a lower level would make developing the more user-facing aspects easier. I knew that most errors could be detected during the evaluation of an RPN expression, by lower level methods that had already been tested. Therefore, while coding the user input/output aspects, I just had to rescue from any errors I knew could be raised by those methods that had already been implemented. Unit testing accounted for 85% </w:t>
       </w:r>
       <w:r>
         <w:rPr>
@@ -760,8 +806,6 @@
         </w:rPr>
         <w:t>Lastly, basic performance testing with Measure-Command was used to verify that the program was reasonably performant. It consistently took only a few hundred milliseconds to run files with hundreds of lines, so this seemed reasonable and no code was changed at this stage. Performance testing accounted for 5% of total testing time and effort.</w:t>
       </w:r>
-      <w:bookmarkStart w:id="0" w:name="_GoBack"/>
-      <w:bookmarkEnd w:id="0"/>
     </w:p>
     <w:p>
       <w:pPr>

</xml_diff>